<commit_message>
adding mockup for adminpage and loggedissues
</commit_message>
<xml_diff>
--- a/specs/Spec_document_06.02.2018.docx
+++ b/specs/Spec_document_06.02.2018.docx
@@ -218,6 +218,13 @@
     </w:p>
     <w:sdt>
       <w:sdtPr>
+        <w:rPr>
+          <w:rFonts w:asciiTheme="minorHAnsi" w:eastAsiaTheme="minorHAnsi" w:hAnsiTheme="minorHAnsi" w:cstheme="minorBidi"/>
+          <w:color w:val="auto"/>
+          <w:sz w:val="22"/>
+          <w:szCs w:val="22"/>
+          <w:lang w:val="en-GB"/>
+        </w:rPr>
         <w:id w:val="490983176"/>
         <w:docPartObj>
           <w:docPartGallery w:val="Table of Contents"/>
@@ -226,14 +233,9 @@
       </w:sdtPr>
       <w:sdtEndPr>
         <w:rPr>
-          <w:rFonts w:asciiTheme="minorHAnsi" w:eastAsiaTheme="minorHAnsi" w:hAnsiTheme="minorHAnsi" w:cstheme="minorBidi"/>
           <w:b/>
           <w:bCs/>
           <w:noProof/>
-          <w:color w:val="auto"/>
-          <w:sz w:val="22"/>
-          <w:szCs w:val="22"/>
-          <w:lang w:val="en-GB"/>
         </w:rPr>
       </w:sdtEndPr>
       <w:sdtContent>
@@ -868,19 +870,15 @@
       <w:bookmarkStart w:id="2" w:name="_Toc505696815"/>
       <w:r>
         <w:lastRenderedPageBreak/>
-        <w:t>User Scenarios</w:t>
-      </w:r>
-      <w:r>
-        <w:t xml:space="preserve"> – simple use</w:t>
-      </w:r>
-      <w:bookmarkEnd w:id="2"/>
+        <w:t>User Scenarios – account creation</w:t>
+      </w:r>
     </w:p>
     <w:p>
       <w:pPr>
         <w:pStyle w:val="ListParagraph"/>
         <w:numPr>
           <w:ilvl w:val="0"/>
-          <w:numId w:val="1"/>
+          <w:numId w:val="5"/>
         </w:numPr>
         <w:rPr>
           <w:b/>
@@ -893,14 +891,7 @@
           <w:sz w:val="24"/>
           <w:szCs w:val="24"/>
         </w:rPr>
-        <w:t>User</w:t>
-      </w:r>
-      <w:r>
-        <w:rPr>
-          <w:sz w:val="24"/>
-          <w:szCs w:val="24"/>
-        </w:rPr>
-        <w:t xml:space="preserve"> reaches the site by typing </w:t>
+        <w:t xml:space="preserve">User reaches the site by typing </w:t>
       </w:r>
       <w:hyperlink r:id="rId8" w:history="1">
         <w:r>
@@ -925,21 +916,91 @@
         <w:pStyle w:val="ListParagraph"/>
         <w:numPr>
           <w:ilvl w:val="0"/>
-          <w:numId w:val="1"/>
+          <w:numId w:val="5"/>
         </w:numPr>
-        <w:rPr>
-          <w:b/>
-          <w:sz w:val="32"/>
-          <w:szCs w:val="32"/>
-        </w:rPr>
-      </w:pPr>
-      <w:r>
-        <w:rPr>
-          <w:sz w:val="24"/>
-          <w:szCs w:val="24"/>
-        </w:rPr>
-        <w:t>User types in correct password / email gets redirected to homepage</w:t>
-      </w:r>
+      </w:pPr>
+      <w:r>
+        <w:t xml:space="preserve">User clicks on hyperlink and is redirected to /register page. User </w:t>
+      </w:r>
+      <w:r>
+        <w:t>fills the details which are validated</w:t>
+      </w:r>
+      <w:r>
+        <w:t>*</w:t>
+      </w:r>
+      <w:r>
+        <w:t xml:space="preserve"> on the page. </w:t>
+      </w:r>
+      <w:r>
+        <w:t>Upon completion the user is redirected to /</w:t>
+      </w:r>
+      <w:proofErr w:type="spellStart"/>
+      <w:r>
+        <w:t>registration_confirmation</w:t>
+      </w:r>
+      <w:proofErr w:type="spellEnd"/>
+      <w:r>
+        <w:t xml:space="preserve"> **. </w:t>
+      </w:r>
+    </w:p>
+    <w:p>
+      <w:pPr>
+        <w:pStyle w:val="ListParagraph"/>
+      </w:pPr>
+    </w:p>
+    <w:p>
+      <w:pPr>
+        <w:pStyle w:val="ListParagraph"/>
+      </w:pPr>
+      <w:r>
+        <w:t>*</w:t>
+      </w:r>
+      <w:r>
+        <w:t xml:space="preserve">Password validation is required to cohere to NIST standard </w:t>
+      </w:r>
+      <w:hyperlink r:id="rId9" w:history="1">
+        <w:r>
+          <w:rPr>
+            <w:rStyle w:val="Hyperlink"/>
+          </w:rPr>
+          <w:t>https://pages.nist.gov/800-63-3/sp800-63b.html</w:t>
+        </w:r>
+      </w:hyperlink>
+      <w:r>
+        <w:t xml:space="preserve"> - in summary no repeated letters, password needs to have combinations of alphanumeric characters, can’t be repeated character string, or can’t have name / surname.</w:t>
+      </w:r>
+    </w:p>
+    <w:p>
+      <w:pPr>
+        <w:pStyle w:val="ListParagraph"/>
+      </w:pPr>
+      <w:r>
+        <w:t>** at this stage no tokens are sent to the users.</w:t>
+      </w:r>
+    </w:p>
+    <w:p>
+      <w:pPr>
+        <w:pStyle w:val="ListParagraph"/>
+        <w:numPr>
+          <w:ilvl w:val="0"/>
+          <w:numId w:val="5"/>
+        </w:numPr>
+      </w:pPr>
+      <w:r>
+        <w:t>User logs in with their credential.</w:t>
+      </w:r>
+    </w:p>
+    <w:p>
+      <w:pPr>
+        <w:pStyle w:val="Heading1"/>
+      </w:pPr>
+      <w:r>
+        <w:t>User Scenarios</w:t>
+      </w:r>
+      <w:r>
+        <w:t xml:space="preserve"> – simple use</w:t>
+      </w:r>
+      <w:bookmarkEnd w:id="2"/>
     </w:p>
     <w:p>
       <w:pPr>
@@ -959,121 +1020,16 @@
           <w:sz w:val="24"/>
           <w:szCs w:val="24"/>
         </w:rPr>
-        <w:t>User requests a booking so they click ‘request a booking’ and they are redirected</w:t>
-      </w:r>
-      <w:r>
-        <w:rPr>
-          <w:sz w:val="24"/>
-          <w:szCs w:val="24"/>
-        </w:rPr>
-        <w:t xml:space="preserve"> to </w:t>
-      </w:r>
-      <w:r>
-        <w:rPr>
-          <w:sz w:val="24"/>
-          <w:szCs w:val="24"/>
-        </w:rPr>
-        <w:t>/request_booking page</w:t>
-      </w:r>
-      <w:r>
-        <w:rPr>
-          <w:sz w:val="24"/>
-          <w:szCs w:val="24"/>
-        </w:rPr>
-        <w:t xml:space="preserve">. </w:t>
-      </w:r>
-      <w:r>
-        <w:rPr>
-          <w:sz w:val="24"/>
-          <w:szCs w:val="24"/>
-        </w:rPr>
-        <w:t>On the</w:t>
-      </w:r>
-      <w:r>
-        <w:rPr>
-          <w:sz w:val="24"/>
-          <w:szCs w:val="24"/>
-        </w:rPr>
-        <w:t xml:space="preserve"> page with available</w:t>
-      </w:r>
-      <w:r>
-        <w:rPr>
-          <w:sz w:val="24"/>
-          <w:szCs w:val="24"/>
-        </w:rPr>
-        <w:t xml:space="preserve">, booked with some padding and unavailable dates </w:t>
-      </w:r>
-      <w:r>
-        <w:rPr>
-          <w:sz w:val="24"/>
-          <w:szCs w:val="24"/>
-        </w:rPr>
-        <w:t>– each type will have adequate colour scheme.</w:t>
-      </w:r>
-    </w:p>
-    <w:p>
-      <w:pPr>
-        <w:pStyle w:val="ListParagraph"/>
-        <w:numPr>
-          <w:ilvl w:val="0"/>
-          <w:numId w:val="1"/>
-        </w:numPr>
-        <w:rPr>
-          <w:b/>
-          <w:sz w:val="32"/>
-          <w:szCs w:val="32"/>
-        </w:rPr>
-      </w:pPr>
-      <w:r>
-        <w:rPr>
-          <w:sz w:val="24"/>
-          <w:szCs w:val="24"/>
-        </w:rPr>
-        <w:t>User requests a booking with full availability and gets auto approval message and they see their booking on their homepage.</w:t>
-      </w:r>
-    </w:p>
-    <w:p>
-      <w:pPr>
-        <w:pStyle w:val="ListParagraph"/>
-        <w:numPr>
-          <w:ilvl w:val="0"/>
-          <w:numId w:val="1"/>
-        </w:numPr>
-        <w:rPr>
-          <w:b/>
-          <w:sz w:val="32"/>
-          <w:szCs w:val="32"/>
-        </w:rPr>
-      </w:pPr>
-      <w:r>
-        <w:rPr>
-          <w:sz w:val="24"/>
-          <w:szCs w:val="24"/>
-        </w:rPr>
-        <w:t xml:space="preserve">User can cancel their booking from their homepage by pressing cancel. </w:t>
-      </w:r>
-    </w:p>
-    <w:p>
-      <w:pPr>
-        <w:pStyle w:val="ListParagraph"/>
-        <w:numPr>
-          <w:ilvl w:val="0"/>
-          <w:numId w:val="1"/>
-        </w:numPr>
-        <w:rPr>
-          <w:b/>
-          <w:sz w:val="32"/>
-          <w:szCs w:val="32"/>
-        </w:rPr>
-      </w:pPr>
-      <w:r>
-        <w:rPr>
-          <w:sz w:val="24"/>
-          <w:szCs w:val="24"/>
-        </w:rPr>
-        <w:t xml:space="preserve">User presses log out and they get redirected to </w:t>
-      </w:r>
-      <w:hyperlink r:id="rId9" w:history="1">
+        <w:t>User</w:t>
+      </w:r>
+      <w:r>
+        <w:rPr>
+          <w:sz w:val="24"/>
+          <w:szCs w:val="24"/>
+        </w:rPr>
+        <w:t xml:space="preserve"> reaches the site by typing </w:t>
+      </w:r>
+      <w:hyperlink r:id="rId10" w:history="1">
         <w:r>
           <w:rPr>
             <w:rStyle w:val="Hyperlink"/>
@@ -1088,6 +1044,291 @@
           <w:sz w:val="24"/>
           <w:szCs w:val="24"/>
         </w:rPr>
+        <w:t xml:space="preserve"> and can see the landing page.</w:t>
+      </w:r>
+    </w:p>
+    <w:p>
+      <w:pPr>
+        <w:pStyle w:val="ListParagraph"/>
+        <w:numPr>
+          <w:ilvl w:val="0"/>
+          <w:numId w:val="1"/>
+        </w:numPr>
+        <w:rPr>
+          <w:b/>
+          <w:sz w:val="32"/>
+          <w:szCs w:val="32"/>
+        </w:rPr>
+      </w:pPr>
+      <w:r>
+        <w:rPr>
+          <w:sz w:val="24"/>
+          <w:szCs w:val="24"/>
+        </w:rPr>
+        <w:t>User types in correct password / email gets redirected to homepage</w:t>
+      </w:r>
+    </w:p>
+    <w:p>
+      <w:pPr>
+        <w:pStyle w:val="ListParagraph"/>
+        <w:numPr>
+          <w:ilvl w:val="0"/>
+          <w:numId w:val="1"/>
+        </w:numPr>
+        <w:rPr>
+          <w:b/>
+          <w:sz w:val="32"/>
+          <w:szCs w:val="32"/>
+        </w:rPr>
+      </w:pPr>
+      <w:r>
+        <w:rPr>
+          <w:sz w:val="24"/>
+          <w:szCs w:val="24"/>
+        </w:rPr>
+        <w:t xml:space="preserve">User requests a booking </w:t>
+      </w:r>
+      <w:r>
+        <w:rPr>
+          <w:sz w:val="24"/>
+          <w:szCs w:val="24"/>
+        </w:rPr>
+        <w:t>by</w:t>
+      </w:r>
+      <w:r>
+        <w:rPr>
+          <w:sz w:val="24"/>
+          <w:szCs w:val="24"/>
+        </w:rPr>
+        <w:t xml:space="preserve"> click</w:t>
+      </w:r>
+      <w:r>
+        <w:rPr>
+          <w:sz w:val="24"/>
+          <w:szCs w:val="24"/>
+        </w:rPr>
+        <w:t>ing ‘request a booking’. T</w:t>
+      </w:r>
+      <w:r>
+        <w:rPr>
+          <w:sz w:val="24"/>
+          <w:szCs w:val="24"/>
+        </w:rPr>
+        <w:t>hey are redirected</w:t>
+      </w:r>
+      <w:r>
+        <w:rPr>
+          <w:sz w:val="24"/>
+          <w:szCs w:val="24"/>
+        </w:rPr>
+        <w:t xml:space="preserve"> to </w:t>
+      </w:r>
+      <w:r>
+        <w:rPr>
+          <w:sz w:val="24"/>
+          <w:szCs w:val="24"/>
+        </w:rPr>
+        <w:t>/</w:t>
+      </w:r>
+      <w:proofErr w:type="spellStart"/>
+      <w:r>
+        <w:rPr>
+          <w:sz w:val="24"/>
+          <w:szCs w:val="24"/>
+        </w:rPr>
+        <w:t>request_booking</w:t>
+      </w:r>
+      <w:proofErr w:type="spellEnd"/>
+      <w:r>
+        <w:rPr>
+          <w:sz w:val="24"/>
+          <w:szCs w:val="24"/>
+        </w:rPr>
+        <w:t xml:space="preserve"> page</w:t>
+      </w:r>
+      <w:r>
+        <w:rPr>
+          <w:sz w:val="24"/>
+          <w:szCs w:val="24"/>
+        </w:rPr>
+        <w:t xml:space="preserve">. </w:t>
+      </w:r>
+      <w:r>
+        <w:rPr>
+          <w:sz w:val="24"/>
+          <w:szCs w:val="24"/>
+        </w:rPr>
+        <w:t>On the</w:t>
+      </w:r>
+      <w:r>
+        <w:rPr>
+          <w:sz w:val="24"/>
+          <w:szCs w:val="24"/>
+        </w:rPr>
+        <w:t xml:space="preserve"> page -</w:t>
+      </w:r>
+      <w:r>
+        <w:rPr>
+          <w:sz w:val="24"/>
+          <w:szCs w:val="24"/>
+        </w:rPr>
+        <w:t xml:space="preserve"> available</w:t>
+      </w:r>
+      <w:r>
+        <w:rPr>
+          <w:sz w:val="24"/>
+          <w:szCs w:val="24"/>
+        </w:rPr>
+        <w:t xml:space="preserve">, booked </w:t>
+      </w:r>
+      <w:r>
+        <w:rPr>
+          <w:sz w:val="24"/>
+          <w:szCs w:val="24"/>
+        </w:rPr>
+        <w:t xml:space="preserve">with availability </w:t>
+      </w:r>
+      <w:r>
+        <w:rPr>
+          <w:sz w:val="24"/>
+          <w:szCs w:val="24"/>
+        </w:rPr>
+        <w:t xml:space="preserve">and unavailable dates </w:t>
+      </w:r>
+      <w:r>
+        <w:rPr>
+          <w:sz w:val="24"/>
+          <w:szCs w:val="24"/>
+        </w:rPr>
+        <w:t>are rendered</w:t>
+      </w:r>
+      <w:r>
+        <w:rPr>
+          <w:sz w:val="24"/>
+          <w:szCs w:val="24"/>
+        </w:rPr>
+        <w:t xml:space="preserve">– each </w:t>
+      </w:r>
+      <w:r>
+        <w:rPr>
+          <w:sz w:val="24"/>
+          <w:szCs w:val="24"/>
+        </w:rPr>
+        <w:t xml:space="preserve">having an </w:t>
+      </w:r>
+      <w:r>
+        <w:rPr>
+          <w:sz w:val="24"/>
+          <w:szCs w:val="24"/>
+        </w:rPr>
+        <w:t>adequate colour scheme.</w:t>
+      </w:r>
+    </w:p>
+    <w:p>
+      <w:pPr>
+        <w:pStyle w:val="ListParagraph"/>
+        <w:numPr>
+          <w:ilvl w:val="0"/>
+          <w:numId w:val="1"/>
+        </w:numPr>
+        <w:rPr>
+          <w:b/>
+          <w:sz w:val="32"/>
+          <w:szCs w:val="32"/>
+        </w:rPr>
+      </w:pPr>
+      <w:r>
+        <w:rPr>
+          <w:sz w:val="24"/>
+          <w:szCs w:val="24"/>
+        </w:rPr>
+        <w:t>User requests a booking with full availability and gets auto approval message and they see their booking on their homepage.</w:t>
+      </w:r>
+    </w:p>
+    <w:p>
+      <w:pPr>
+        <w:pStyle w:val="ListParagraph"/>
+        <w:numPr>
+          <w:ilvl w:val="0"/>
+          <w:numId w:val="1"/>
+        </w:numPr>
+        <w:rPr>
+          <w:b/>
+          <w:sz w:val="32"/>
+          <w:szCs w:val="32"/>
+        </w:rPr>
+      </w:pPr>
+      <w:r>
+        <w:rPr>
+          <w:sz w:val="24"/>
+          <w:szCs w:val="24"/>
+        </w:rPr>
+        <w:t>User can cancel their booking from their homepage by pressing cancel</w:t>
+      </w:r>
+      <w:r>
+        <w:rPr>
+          <w:sz w:val="24"/>
+          <w:szCs w:val="24"/>
+        </w:rPr>
+        <w:t xml:space="preserve"> and is prompted with confirmation</w:t>
+      </w:r>
+      <w:r>
+        <w:rPr>
+          <w:sz w:val="24"/>
+          <w:szCs w:val="24"/>
+        </w:rPr>
+        <w:t>.</w:t>
+      </w:r>
+      <w:r>
+        <w:rPr>
+          <w:sz w:val="24"/>
+          <w:szCs w:val="24"/>
+        </w:rPr>
+        <w:t xml:space="preserve"> Upon confirmation the event is released and calendar is updated.</w:t>
+      </w:r>
+      <w:r>
+        <w:rPr>
+          <w:sz w:val="24"/>
+          <w:szCs w:val="24"/>
+        </w:rPr>
+        <w:t xml:space="preserve"> </w:t>
+      </w:r>
+    </w:p>
+    <w:p>
+      <w:pPr>
+        <w:pStyle w:val="ListParagraph"/>
+        <w:numPr>
+          <w:ilvl w:val="0"/>
+          <w:numId w:val="1"/>
+        </w:numPr>
+        <w:rPr>
+          <w:b/>
+          <w:sz w:val="32"/>
+          <w:szCs w:val="32"/>
+        </w:rPr>
+      </w:pPr>
+      <w:r>
+        <w:rPr>
+          <w:sz w:val="24"/>
+          <w:szCs w:val="24"/>
+        </w:rPr>
+        <w:t xml:space="preserve">User presses log out and they get redirected to </w:t>
+      </w:r>
+      <w:hyperlink r:id="rId11" w:history="1">
+        <w:r>
+          <w:rPr>
+            <w:rStyle w:val="Hyperlink"/>
+            <w:sz w:val="24"/>
+            <w:szCs w:val="24"/>
+          </w:rPr>
+          <w:t>https://app.app-domain.com</w:t>
+        </w:r>
+      </w:hyperlink>
+      <w:r>
+        <w:rPr>
+          <w:sz w:val="24"/>
+          <w:szCs w:val="24"/>
+        </w:rPr>
         <w:t xml:space="preserve"> </w:t>
       </w:r>
       <w:r>
@@ -1134,7 +1375,15 @@
         <w:t>User forgets their password. User clicks forgot password hyperlink.</w:t>
       </w:r>
       <w:r>
-        <w:t xml:space="preserve"> User gets redirected to /forgot_password page.</w:t>
+        <w:t xml:space="preserve"> User gets redirected to /</w:t>
+      </w:r>
+      <w:proofErr w:type="spellStart"/>
+      <w:r>
+        <w:t>forgot_password</w:t>
+      </w:r>
+      <w:proofErr w:type="spellEnd"/>
+      <w:r>
+        <w:t xml:space="preserve"> page.</w:t>
       </w:r>
       <w:r>
         <w:t xml:space="preserve"> User can request password reset after typing their email </w:t>
@@ -1146,7 +1395,15 @@
         <w:t xml:space="preserve"> an email notification</w:t>
       </w:r>
       <w:r>
-        <w:t xml:space="preserve"> with a link to /reset_password page</w:t>
+        <w:t xml:space="preserve"> with a link to /</w:t>
+      </w:r>
+      <w:proofErr w:type="spellStart"/>
+      <w:r>
+        <w:t>reset_password</w:t>
+      </w:r>
+      <w:proofErr w:type="spellEnd"/>
+      <w:r>
+        <w:t xml:space="preserve"> page</w:t>
       </w:r>
       <w:r>
         <w:t>.</w:t>
@@ -1165,7 +1422,10 @@
         <w:t xml:space="preserve">Admin user Scenarios </w:t>
       </w:r>
     </w:p>
-    <w:p/>
+    <w:p>
+      <w:bookmarkStart w:id="4" w:name="_GoBack"/>
+      <w:bookmarkEnd w:id="4"/>
+    </w:p>
     <w:p>
       <w:pPr>
         <w:pStyle w:val="ListParagraph"/>
@@ -1174,11 +1434,11 @@
           <w:numId w:val="4"/>
         </w:numPr>
       </w:pPr>
+      <w:proofErr w:type="spellStart"/>
       <w:r>
         <w:t>Todo</w:t>
       </w:r>
-      <w:bookmarkStart w:id="4" w:name="_GoBack"/>
-      <w:bookmarkEnd w:id="4"/>
+      <w:proofErr w:type="spellEnd"/>
     </w:p>
     <w:sectPr>
       <w:pgSz w:w="11906" w:h="16838"/>
@@ -1285,6 +1545,96 @@
     </w:lvl>
   </w:abstractNum>
   <w:abstractNum w:abstractNumId="1" w15:restartNumberingAfterBreak="0">
+    <w:nsid w:val="56D904DB"/>
+    <w:multiLevelType w:val="hybridMultilevel"/>
+    <w:tmpl w:val="0A8A9A0E"/>
+    <w:lvl w:ilvl="0" w:tplc="A9FA60F8">
+      <w:start w:val="1"/>
+      <w:numFmt w:val="decimal"/>
+      <w:lvlText w:val="%1."/>
+      <w:lvlJc w:val="left"/>
+      <w:pPr>
+        <w:ind w:left="720" w:hanging="360"/>
+      </w:pPr>
+      <w:rPr>
+        <w:b w:val="0"/>
+        <w:sz w:val="24"/>
+      </w:rPr>
+    </w:lvl>
+    <w:lvl w:ilvl="1" w:tplc="08090019" w:tentative="1">
+      <w:start w:val="1"/>
+      <w:numFmt w:val="lowerLetter"/>
+      <w:lvlText w:val="%2."/>
+      <w:lvlJc w:val="left"/>
+      <w:pPr>
+        <w:ind w:left="1440" w:hanging="360"/>
+      </w:pPr>
+    </w:lvl>
+    <w:lvl w:ilvl="2" w:tplc="0809001B" w:tentative="1">
+      <w:start w:val="1"/>
+      <w:numFmt w:val="lowerRoman"/>
+      <w:lvlText w:val="%3."/>
+      <w:lvlJc w:val="right"/>
+      <w:pPr>
+        <w:ind w:left="2160" w:hanging="180"/>
+      </w:pPr>
+    </w:lvl>
+    <w:lvl w:ilvl="3" w:tplc="0809000F" w:tentative="1">
+      <w:start w:val="1"/>
+      <w:numFmt w:val="decimal"/>
+      <w:lvlText w:val="%4."/>
+      <w:lvlJc w:val="left"/>
+      <w:pPr>
+        <w:ind w:left="2880" w:hanging="360"/>
+      </w:pPr>
+    </w:lvl>
+    <w:lvl w:ilvl="4" w:tplc="08090019" w:tentative="1">
+      <w:start w:val="1"/>
+      <w:numFmt w:val="lowerLetter"/>
+      <w:lvlText w:val="%5."/>
+      <w:lvlJc w:val="left"/>
+      <w:pPr>
+        <w:ind w:left="3600" w:hanging="360"/>
+      </w:pPr>
+    </w:lvl>
+    <w:lvl w:ilvl="5" w:tplc="0809001B" w:tentative="1">
+      <w:start w:val="1"/>
+      <w:numFmt w:val="lowerRoman"/>
+      <w:lvlText w:val="%6."/>
+      <w:lvlJc w:val="right"/>
+      <w:pPr>
+        <w:ind w:left="4320" w:hanging="180"/>
+      </w:pPr>
+    </w:lvl>
+    <w:lvl w:ilvl="6" w:tplc="0809000F" w:tentative="1">
+      <w:start w:val="1"/>
+      <w:numFmt w:val="decimal"/>
+      <w:lvlText w:val="%7."/>
+      <w:lvlJc w:val="left"/>
+      <w:pPr>
+        <w:ind w:left="5040" w:hanging="360"/>
+      </w:pPr>
+    </w:lvl>
+    <w:lvl w:ilvl="7" w:tplc="08090019" w:tentative="1">
+      <w:start w:val="1"/>
+      <w:numFmt w:val="lowerLetter"/>
+      <w:lvlText w:val="%8."/>
+      <w:lvlJc w:val="left"/>
+      <w:pPr>
+        <w:ind w:left="5760" w:hanging="360"/>
+      </w:pPr>
+    </w:lvl>
+    <w:lvl w:ilvl="8" w:tplc="0809001B" w:tentative="1">
+      <w:start w:val="1"/>
+      <w:numFmt w:val="lowerRoman"/>
+      <w:lvlText w:val="%9."/>
+      <w:lvlJc w:val="right"/>
+      <w:pPr>
+        <w:ind w:left="6480" w:hanging="180"/>
+      </w:pPr>
+    </w:lvl>
+  </w:abstractNum>
+  <w:abstractNum w:abstractNumId="2" w15:restartNumberingAfterBreak="0">
     <w:nsid w:val="6AA579B0"/>
     <w:multiLevelType w:val="hybridMultilevel"/>
     <w:tmpl w:val="518CBC14"/>
@@ -1376,7 +1726,7 @@
       </w:pPr>
     </w:lvl>
   </w:abstractNum>
-  <w:abstractNum w:abstractNumId="2" w15:restartNumberingAfterBreak="0">
+  <w:abstractNum w:abstractNumId="3" w15:restartNumberingAfterBreak="0">
     <w:nsid w:val="71A7734B"/>
     <w:multiLevelType w:val="hybridMultilevel"/>
     <w:tmpl w:val="BC28C8CC"/>
@@ -1468,7 +1818,7 @@
       </w:pPr>
     </w:lvl>
   </w:abstractNum>
-  <w:abstractNum w:abstractNumId="3" w15:restartNumberingAfterBreak="0">
+  <w:abstractNum w:abstractNumId="4" w15:restartNumberingAfterBreak="0">
     <w:nsid w:val="786A4918"/>
     <w:multiLevelType w:val="hybridMultilevel"/>
     <w:tmpl w:val="89449E46"/>
@@ -1561,16 +1911,19 @@
     </w:lvl>
   </w:abstractNum>
   <w:num w:numId="1">
-    <w:abstractNumId w:val="3"/>
+    <w:abstractNumId w:val="4"/>
   </w:num>
   <w:num w:numId="2">
-    <w:abstractNumId w:val="1"/>
+    <w:abstractNumId w:val="2"/>
   </w:num>
   <w:num w:numId="3">
     <w:abstractNumId w:val="0"/>
   </w:num>
   <w:num w:numId="4">
-    <w:abstractNumId w:val="2"/>
+    <w:abstractNumId w:val="3"/>
+  </w:num>
+  <w:num w:numId="5">
+    <w:abstractNumId w:val="1"/>
   </w:num>
 </w:numbering>
 </file>
@@ -2398,7 +2751,7 @@
 </file>
 
 <file path=customXml/itemProps1.xml><?xml version="1.0" encoding="utf-8"?>
-<ds:datastoreItem xmlns:ds="http://schemas.openxmlformats.org/officeDocument/2006/customXml" ds:itemID="{DD031A78-EE04-45F7-AA0F-3308E96EEEA8}">
+<ds:datastoreItem xmlns:ds="http://schemas.openxmlformats.org/officeDocument/2006/customXml" ds:itemID="{22B3030C-537C-4561-A3CA-26564E3645AE}">
   <ds:schemaRefs>
     <ds:schemaRef ds:uri="http://schemas.openxmlformats.org/officeDocument/2006/bibliography"/>
   </ds:schemaRefs>

</xml_diff>

<commit_message>
updated mockups and the spec documet
</commit_message>
<xml_diff>
--- a/specs/Spec_document_06.02.2018.docx
+++ b/specs/Spec_document_06.02.2018.docx
@@ -105,7 +105,30 @@
           <w:sz w:val="32"/>
           <w:szCs w:val="32"/>
         </w:rPr>
+        <w:t>Last update: 11.02.2018</w:t>
+      </w:r>
+    </w:p>
+    <w:p>
+      <w:pPr>
+        <w:jc w:val="center"/>
+        <w:rPr>
+          <w:sz w:val="32"/>
+          <w:szCs w:val="32"/>
+        </w:rPr>
+      </w:pPr>
+      <w:r>
+        <w:rPr>
+          <w:sz w:val="32"/>
+          <w:szCs w:val="32"/>
+        </w:rPr>
         <w:t>Version 0.1</w:t>
+      </w:r>
+      <w:r>
+        <w:rPr>
+          <w:sz w:val="32"/>
+          <w:szCs w:val="32"/>
+        </w:rPr>
+        <w:t>.3</w:t>
       </w:r>
     </w:p>
     <w:p>
@@ -449,7 +472,7 @@
                 <w:noProof/>
                 <w:webHidden/>
               </w:rPr>
-              <w:t>3</w:t>
+              <w:t>4</w:t>
             </w:r>
             <w:r>
               <w:rPr>
@@ -517,7 +540,7 @@
                 <w:noProof/>
                 <w:webHidden/>
               </w:rPr>
-              <w:t>3</w:t>
+              <w:t>4</w:t>
             </w:r>
             <w:r>
               <w:rPr>
@@ -717,7 +740,6 @@
       </w:pPr>
       <w:bookmarkStart w:id="0" w:name="_Toc505696813"/>
       <w:r>
-        <w:lastRenderedPageBreak/>
         <w:t>Introduction</w:t>
       </w:r>
       <w:bookmarkEnd w:id="0"/>
@@ -792,7 +814,7 @@
                     <pic:cNvPicPr/>
                   </pic:nvPicPr>
                   <pic:blipFill>
-                    <a:blip r:embed="rId6"/>
+                    <a:blip r:embed="rId8"/>
                     <a:stretch>
                       <a:fillRect/>
                     </a:stretch>
@@ -818,6 +840,7 @@
         <w:pStyle w:val="Heading1"/>
       </w:pPr>
       <w:r>
+        <w:lastRenderedPageBreak/>
         <w:t>Simple workflow -cancellation</w:t>
       </w:r>
     </w:p>
@@ -842,7 +865,7 @@
                     <pic:cNvPicPr/>
                   </pic:nvPicPr>
                   <pic:blipFill>
-                    <a:blip r:embed="rId7"/>
+                    <a:blip r:embed="rId9"/>
                     <a:stretch>
                       <a:fillRect/>
                     </a:stretch>
@@ -869,7 +892,6 @@
       </w:pPr>
       <w:bookmarkStart w:id="2" w:name="_Toc505696815"/>
       <w:r>
-        <w:lastRenderedPageBreak/>
         <w:t>User Scenarios – account creation</w:t>
       </w:r>
     </w:p>
@@ -892,142 +914,6 @@
           <w:szCs w:val="24"/>
         </w:rPr>
         <w:t xml:space="preserve">User reaches the site by typing </w:t>
-      </w:r>
-      <w:hyperlink r:id="rId8" w:history="1">
-        <w:r>
-          <w:rPr>
-            <w:rStyle w:val="Hyperlink"/>
-            <w:sz w:val="24"/>
-            <w:szCs w:val="24"/>
-          </w:rPr>
-          <w:t>https://app.app-domain.com</w:t>
-        </w:r>
-      </w:hyperlink>
-      <w:r>
-        <w:rPr>
-          <w:sz w:val="24"/>
-          <w:szCs w:val="24"/>
-        </w:rPr>
-        <w:t xml:space="preserve"> and can see the landing page.</w:t>
-      </w:r>
-    </w:p>
-    <w:p>
-      <w:pPr>
-        <w:pStyle w:val="ListParagraph"/>
-        <w:numPr>
-          <w:ilvl w:val="0"/>
-          <w:numId w:val="5"/>
-        </w:numPr>
-      </w:pPr>
-      <w:r>
-        <w:t xml:space="preserve">User clicks on hyperlink and is redirected to /register page. User </w:t>
-      </w:r>
-      <w:r>
-        <w:t>fills the details which are validated</w:t>
-      </w:r>
-      <w:r>
-        <w:t>*</w:t>
-      </w:r>
-      <w:r>
-        <w:t xml:space="preserve"> on the page. </w:t>
-      </w:r>
-      <w:r>
-        <w:t>Upon completion the user is redirected to /</w:t>
-      </w:r>
-      <w:proofErr w:type="spellStart"/>
-      <w:r>
-        <w:t>registration_confirmation</w:t>
-      </w:r>
-      <w:proofErr w:type="spellEnd"/>
-      <w:r>
-        <w:t xml:space="preserve"> **. </w:t>
-      </w:r>
-    </w:p>
-    <w:p>
-      <w:pPr>
-        <w:pStyle w:val="ListParagraph"/>
-      </w:pPr>
-    </w:p>
-    <w:p>
-      <w:pPr>
-        <w:pStyle w:val="ListParagraph"/>
-      </w:pPr>
-      <w:r>
-        <w:t>*</w:t>
-      </w:r>
-      <w:r>
-        <w:t xml:space="preserve">Password validation is required to cohere to NIST standard </w:t>
-      </w:r>
-      <w:hyperlink r:id="rId9" w:history="1">
-        <w:r>
-          <w:rPr>
-            <w:rStyle w:val="Hyperlink"/>
-          </w:rPr>
-          <w:t>https://pages.nist.gov/800-63-3/sp800-63b.html</w:t>
-        </w:r>
-      </w:hyperlink>
-      <w:r>
-        <w:t xml:space="preserve"> - in summary no repeated letters, password needs to have combinations of alphanumeric characters, can’t be repeated character string, or can’t have name / surname.</w:t>
-      </w:r>
-    </w:p>
-    <w:p>
-      <w:pPr>
-        <w:pStyle w:val="ListParagraph"/>
-      </w:pPr>
-      <w:r>
-        <w:t>** at this stage no tokens are sent to the users.</w:t>
-      </w:r>
-    </w:p>
-    <w:p>
-      <w:pPr>
-        <w:pStyle w:val="ListParagraph"/>
-        <w:numPr>
-          <w:ilvl w:val="0"/>
-          <w:numId w:val="5"/>
-        </w:numPr>
-      </w:pPr>
-      <w:r>
-        <w:t>User logs in with their credential.</w:t>
-      </w:r>
-    </w:p>
-    <w:p>
-      <w:pPr>
-        <w:pStyle w:val="Heading1"/>
-      </w:pPr>
-      <w:r>
-        <w:t>User Scenarios</w:t>
-      </w:r>
-      <w:r>
-        <w:t xml:space="preserve"> – simple use</w:t>
-      </w:r>
-      <w:bookmarkEnd w:id="2"/>
-    </w:p>
-    <w:p>
-      <w:pPr>
-        <w:pStyle w:val="ListParagraph"/>
-        <w:numPr>
-          <w:ilvl w:val="0"/>
-          <w:numId w:val="1"/>
-        </w:numPr>
-        <w:rPr>
-          <w:b/>
-          <w:sz w:val="32"/>
-          <w:szCs w:val="32"/>
-        </w:rPr>
-      </w:pPr>
-      <w:r>
-        <w:rPr>
-          <w:sz w:val="24"/>
-          <w:szCs w:val="24"/>
-        </w:rPr>
-        <w:t>User</w:t>
-      </w:r>
-      <w:r>
-        <w:rPr>
-          <w:sz w:val="24"/>
-          <w:szCs w:val="24"/>
-        </w:rPr>
-        <w:t xml:space="preserve"> reaches the site by typing </w:t>
       </w:r>
       <w:hyperlink r:id="rId10" w:history="1">
         <w:r>
@@ -1052,21 +938,91 @@
         <w:pStyle w:val="ListParagraph"/>
         <w:numPr>
           <w:ilvl w:val="0"/>
-          <w:numId w:val="1"/>
+          <w:numId w:val="5"/>
         </w:numPr>
-        <w:rPr>
-          <w:b/>
-          <w:sz w:val="32"/>
-          <w:szCs w:val="32"/>
-        </w:rPr>
-      </w:pPr>
-      <w:r>
-        <w:rPr>
-          <w:sz w:val="24"/>
-          <w:szCs w:val="24"/>
-        </w:rPr>
-        <w:t>User types in correct password / email gets redirected to homepage</w:t>
-      </w:r>
+      </w:pPr>
+      <w:r>
+        <w:t xml:space="preserve">User clicks on hyperlink and is redirected to /register page. User </w:t>
+      </w:r>
+      <w:r>
+        <w:t>fills the details which are validated</w:t>
+      </w:r>
+      <w:r>
+        <w:t>*</w:t>
+      </w:r>
+      <w:r>
+        <w:t xml:space="preserve"> on the page. </w:t>
+      </w:r>
+      <w:r>
+        <w:t>Upon completion the user is redirected to /</w:t>
+      </w:r>
+      <w:proofErr w:type="spellStart"/>
+      <w:r>
+        <w:t>registration_confirmation</w:t>
+      </w:r>
+      <w:proofErr w:type="spellEnd"/>
+      <w:r>
+        <w:t xml:space="preserve"> **. </w:t>
+      </w:r>
+    </w:p>
+    <w:p>
+      <w:pPr>
+        <w:pStyle w:val="ListParagraph"/>
+      </w:pPr>
+    </w:p>
+    <w:p>
+      <w:pPr>
+        <w:pStyle w:val="ListParagraph"/>
+      </w:pPr>
+      <w:r>
+        <w:t>*</w:t>
+      </w:r>
+      <w:r>
+        <w:t xml:space="preserve">Password validation is required to cohere to NIST standard </w:t>
+      </w:r>
+      <w:hyperlink r:id="rId11" w:history="1">
+        <w:r>
+          <w:rPr>
+            <w:rStyle w:val="Hyperlink"/>
+          </w:rPr>
+          <w:t>https://pages.nist.gov/800-63-3/sp800-63b.html</w:t>
+        </w:r>
+      </w:hyperlink>
+      <w:r>
+        <w:t xml:space="preserve"> - in summary no repeated letters, password needs to have combinations of alphanumeric characters, can’t be repeated character string, or can’t have name / surname.</w:t>
+      </w:r>
+    </w:p>
+    <w:p>
+      <w:pPr>
+        <w:pStyle w:val="ListParagraph"/>
+      </w:pPr>
+      <w:r>
+        <w:t>** at this stage no tokens are sent to the users.</w:t>
+      </w:r>
+    </w:p>
+    <w:p>
+      <w:pPr>
+        <w:pStyle w:val="ListParagraph"/>
+        <w:numPr>
+          <w:ilvl w:val="0"/>
+          <w:numId w:val="5"/>
+        </w:numPr>
+      </w:pPr>
+      <w:r>
+        <w:t>User logs in with their credential.</w:t>
+      </w:r>
+    </w:p>
+    <w:p>
+      <w:pPr>
+        <w:pStyle w:val="Heading1"/>
+      </w:pPr>
+      <w:r>
+        <w:t>User Scenarios</w:t>
+      </w:r>
+      <w:r>
+        <w:t xml:space="preserve"> – simple use</w:t>
+      </w:r>
+      <w:bookmarkEnd w:id="2"/>
     </w:p>
     <w:p>
       <w:pPr>
@@ -1086,235 +1042,16 @@
           <w:sz w:val="24"/>
           <w:szCs w:val="24"/>
         </w:rPr>
-        <w:t xml:space="preserve">User requests a booking </w:t>
-      </w:r>
-      <w:r>
-        <w:rPr>
-          <w:sz w:val="24"/>
-          <w:szCs w:val="24"/>
-        </w:rPr>
-        <w:t>by</w:t>
-      </w:r>
-      <w:r>
-        <w:rPr>
-          <w:sz w:val="24"/>
-          <w:szCs w:val="24"/>
-        </w:rPr>
-        <w:t xml:space="preserve"> click</w:t>
-      </w:r>
-      <w:r>
-        <w:rPr>
-          <w:sz w:val="24"/>
-          <w:szCs w:val="24"/>
-        </w:rPr>
-        <w:t>ing ‘request a booking’. T</w:t>
-      </w:r>
-      <w:r>
-        <w:rPr>
-          <w:sz w:val="24"/>
-          <w:szCs w:val="24"/>
-        </w:rPr>
-        <w:t>hey are redirected</w:t>
-      </w:r>
-      <w:r>
-        <w:rPr>
-          <w:sz w:val="24"/>
-          <w:szCs w:val="24"/>
-        </w:rPr>
-        <w:t xml:space="preserve"> to </w:t>
-      </w:r>
-      <w:r>
-        <w:rPr>
-          <w:sz w:val="24"/>
-          <w:szCs w:val="24"/>
-        </w:rPr>
-        <w:t>/</w:t>
-      </w:r>
-      <w:proofErr w:type="spellStart"/>
-      <w:r>
-        <w:rPr>
-          <w:sz w:val="24"/>
-          <w:szCs w:val="24"/>
-        </w:rPr>
-        <w:t>request_booking</w:t>
-      </w:r>
-      <w:proofErr w:type="spellEnd"/>
-      <w:r>
-        <w:rPr>
-          <w:sz w:val="24"/>
-          <w:szCs w:val="24"/>
-        </w:rPr>
-        <w:t xml:space="preserve"> page</w:t>
-      </w:r>
-      <w:r>
-        <w:rPr>
-          <w:sz w:val="24"/>
-          <w:szCs w:val="24"/>
-        </w:rPr>
-        <w:t xml:space="preserve">. </w:t>
-      </w:r>
-      <w:r>
-        <w:rPr>
-          <w:sz w:val="24"/>
-          <w:szCs w:val="24"/>
-        </w:rPr>
-        <w:t>On the</w:t>
-      </w:r>
-      <w:r>
-        <w:rPr>
-          <w:sz w:val="24"/>
-          <w:szCs w:val="24"/>
-        </w:rPr>
-        <w:t xml:space="preserve"> page -</w:t>
-      </w:r>
-      <w:r>
-        <w:rPr>
-          <w:sz w:val="24"/>
-          <w:szCs w:val="24"/>
-        </w:rPr>
-        <w:t xml:space="preserve"> available</w:t>
-      </w:r>
-      <w:r>
-        <w:rPr>
-          <w:sz w:val="24"/>
-          <w:szCs w:val="24"/>
-        </w:rPr>
-        <w:t xml:space="preserve">, booked </w:t>
-      </w:r>
-      <w:r>
-        <w:rPr>
-          <w:sz w:val="24"/>
-          <w:szCs w:val="24"/>
-        </w:rPr>
-        <w:t xml:space="preserve">with availability </w:t>
-      </w:r>
-      <w:r>
-        <w:rPr>
-          <w:sz w:val="24"/>
-          <w:szCs w:val="24"/>
-        </w:rPr>
-        <w:t xml:space="preserve">and unavailable dates </w:t>
-      </w:r>
-      <w:r>
-        <w:rPr>
-          <w:sz w:val="24"/>
-          <w:szCs w:val="24"/>
-        </w:rPr>
-        <w:t>are rendered</w:t>
-      </w:r>
-      <w:r>
-        <w:rPr>
-          <w:sz w:val="24"/>
-          <w:szCs w:val="24"/>
-        </w:rPr>
-        <w:t xml:space="preserve">– each </w:t>
-      </w:r>
-      <w:r>
-        <w:rPr>
-          <w:sz w:val="24"/>
-          <w:szCs w:val="24"/>
-        </w:rPr>
-        <w:t xml:space="preserve">having an </w:t>
-      </w:r>
-      <w:r>
-        <w:rPr>
-          <w:sz w:val="24"/>
-          <w:szCs w:val="24"/>
-        </w:rPr>
-        <w:t>adequate colour scheme.</w:t>
-      </w:r>
-    </w:p>
-    <w:p>
-      <w:pPr>
-        <w:pStyle w:val="ListParagraph"/>
-        <w:numPr>
-          <w:ilvl w:val="0"/>
-          <w:numId w:val="1"/>
-        </w:numPr>
-        <w:rPr>
-          <w:b/>
-          <w:sz w:val="32"/>
-          <w:szCs w:val="32"/>
-        </w:rPr>
-      </w:pPr>
-      <w:r>
-        <w:rPr>
-          <w:sz w:val="24"/>
-          <w:szCs w:val="24"/>
-        </w:rPr>
-        <w:t>User requests a booking with full availability and gets auto approval message and they see their booking on their homepage.</w:t>
-      </w:r>
-    </w:p>
-    <w:p>
-      <w:pPr>
-        <w:pStyle w:val="ListParagraph"/>
-        <w:numPr>
-          <w:ilvl w:val="0"/>
-          <w:numId w:val="1"/>
-        </w:numPr>
-        <w:rPr>
-          <w:b/>
-          <w:sz w:val="32"/>
-          <w:szCs w:val="32"/>
-        </w:rPr>
-      </w:pPr>
-      <w:r>
-        <w:rPr>
-          <w:sz w:val="24"/>
-          <w:szCs w:val="24"/>
-        </w:rPr>
-        <w:t>User can cancel their booking from their homepage by pressing cancel</w:t>
-      </w:r>
-      <w:r>
-        <w:rPr>
-          <w:sz w:val="24"/>
-          <w:szCs w:val="24"/>
-        </w:rPr>
-        <w:t xml:space="preserve"> and is prompted with confirmation</w:t>
-      </w:r>
-      <w:r>
-        <w:rPr>
-          <w:sz w:val="24"/>
-          <w:szCs w:val="24"/>
-        </w:rPr>
-        <w:t>.</w:t>
-      </w:r>
-      <w:r>
-        <w:rPr>
-          <w:sz w:val="24"/>
-          <w:szCs w:val="24"/>
-        </w:rPr>
-        <w:t xml:space="preserve"> Upon confirmation the event is released and calendar is updated.</w:t>
-      </w:r>
-      <w:r>
-        <w:rPr>
-          <w:sz w:val="24"/>
-          <w:szCs w:val="24"/>
-        </w:rPr>
-        <w:t xml:space="preserve"> </w:t>
-      </w:r>
-    </w:p>
-    <w:p>
-      <w:pPr>
-        <w:pStyle w:val="ListParagraph"/>
-        <w:numPr>
-          <w:ilvl w:val="0"/>
-          <w:numId w:val="1"/>
-        </w:numPr>
-        <w:rPr>
-          <w:b/>
-          <w:sz w:val="32"/>
-          <w:szCs w:val="32"/>
-        </w:rPr>
-      </w:pPr>
-      <w:r>
-        <w:rPr>
-          <w:sz w:val="24"/>
-          <w:szCs w:val="24"/>
-        </w:rPr>
-        <w:t xml:space="preserve">User presses log out and they get redirected to </w:t>
-      </w:r>
-      <w:hyperlink r:id="rId11" w:history="1">
+        <w:t>User</w:t>
+      </w:r>
+      <w:r>
+        <w:rPr>
+          <w:sz w:val="24"/>
+          <w:szCs w:val="24"/>
+        </w:rPr>
+        <w:t xml:space="preserve"> reaches the site by typing </w:t>
+      </w:r>
+      <w:hyperlink r:id="rId12" w:history="1">
         <w:r>
           <w:rPr>
             <w:rStyle w:val="Hyperlink"/>
@@ -1329,8 +1066,342 @@
           <w:sz w:val="24"/>
           <w:szCs w:val="24"/>
         </w:rPr>
+        <w:t xml:space="preserve"> and can see the landing page.</w:t>
+      </w:r>
+    </w:p>
+    <w:p>
+      <w:pPr>
+        <w:pStyle w:val="ListParagraph"/>
+        <w:numPr>
+          <w:ilvl w:val="0"/>
+          <w:numId w:val="1"/>
+        </w:numPr>
+        <w:rPr>
+          <w:b/>
+          <w:sz w:val="32"/>
+          <w:szCs w:val="32"/>
+        </w:rPr>
+      </w:pPr>
+      <w:r>
+        <w:rPr>
+          <w:sz w:val="24"/>
+          <w:szCs w:val="24"/>
+        </w:rPr>
+        <w:t>User types in correct password / email gets redirected to homepage</w:t>
+      </w:r>
+    </w:p>
+    <w:p>
+      <w:pPr>
+        <w:pStyle w:val="ListParagraph"/>
+        <w:numPr>
+          <w:ilvl w:val="0"/>
+          <w:numId w:val="1"/>
+        </w:numPr>
+        <w:rPr>
+          <w:b/>
+          <w:sz w:val="32"/>
+          <w:szCs w:val="32"/>
+        </w:rPr>
+      </w:pPr>
+      <w:r>
+        <w:rPr>
+          <w:sz w:val="24"/>
+          <w:szCs w:val="24"/>
+        </w:rPr>
+        <w:t xml:space="preserve">User requests a booking </w:t>
+      </w:r>
+      <w:r>
+        <w:rPr>
+          <w:sz w:val="24"/>
+          <w:szCs w:val="24"/>
+        </w:rPr>
+        <w:t>by</w:t>
+      </w:r>
+      <w:r>
+        <w:rPr>
+          <w:sz w:val="24"/>
+          <w:szCs w:val="24"/>
+        </w:rPr>
+        <w:t xml:space="preserve"> click</w:t>
+      </w:r>
+      <w:r>
+        <w:rPr>
+          <w:sz w:val="24"/>
+          <w:szCs w:val="24"/>
+        </w:rPr>
+        <w:t>ing ‘request a booking’. T</w:t>
+      </w:r>
+      <w:r>
+        <w:rPr>
+          <w:sz w:val="24"/>
+          <w:szCs w:val="24"/>
+        </w:rPr>
+        <w:t>hey are redirected</w:t>
+      </w:r>
+      <w:r>
+        <w:rPr>
+          <w:sz w:val="24"/>
+          <w:szCs w:val="24"/>
+        </w:rPr>
+        <w:t xml:space="preserve"> to </w:t>
+      </w:r>
+      <w:r>
+        <w:rPr>
+          <w:sz w:val="24"/>
+          <w:szCs w:val="24"/>
+        </w:rPr>
+        <w:t>/</w:t>
+      </w:r>
+      <w:proofErr w:type="spellStart"/>
+      <w:r>
+        <w:rPr>
+          <w:sz w:val="24"/>
+          <w:szCs w:val="24"/>
+        </w:rPr>
+        <w:t>request_booking</w:t>
+      </w:r>
+      <w:proofErr w:type="spellEnd"/>
+      <w:r>
+        <w:rPr>
+          <w:sz w:val="24"/>
+          <w:szCs w:val="24"/>
+        </w:rPr>
+        <w:t xml:space="preserve"> page</w:t>
+      </w:r>
+      <w:r>
+        <w:rPr>
+          <w:sz w:val="24"/>
+          <w:szCs w:val="24"/>
+        </w:rPr>
+        <w:t xml:space="preserve">. </w:t>
+      </w:r>
+      <w:r>
+        <w:rPr>
+          <w:sz w:val="24"/>
+          <w:szCs w:val="24"/>
+        </w:rPr>
+        <w:t>On the</w:t>
+      </w:r>
+      <w:r>
+        <w:rPr>
+          <w:sz w:val="24"/>
+          <w:szCs w:val="24"/>
+        </w:rPr>
+        <w:t xml:space="preserve"> page -</w:t>
+      </w:r>
+      <w:r>
+        <w:rPr>
+          <w:sz w:val="24"/>
+          <w:szCs w:val="24"/>
+        </w:rPr>
+        <w:t xml:space="preserve"> available</w:t>
+      </w:r>
+      <w:r>
+        <w:rPr>
+          <w:sz w:val="24"/>
+          <w:szCs w:val="24"/>
+        </w:rPr>
+        <w:t xml:space="preserve">, booked </w:t>
+      </w:r>
+      <w:r>
+        <w:rPr>
+          <w:sz w:val="24"/>
+          <w:szCs w:val="24"/>
+        </w:rPr>
+        <w:t xml:space="preserve">with availability </w:t>
+      </w:r>
+      <w:r>
+        <w:rPr>
+          <w:sz w:val="24"/>
+          <w:szCs w:val="24"/>
+        </w:rPr>
+        <w:t xml:space="preserve">and unavailable dates </w:t>
+      </w:r>
+      <w:r>
+        <w:rPr>
+          <w:sz w:val="24"/>
+          <w:szCs w:val="24"/>
+        </w:rPr>
+        <w:t>are rendered</w:t>
+      </w:r>
+      <w:r>
+        <w:rPr>
+          <w:sz w:val="24"/>
+          <w:szCs w:val="24"/>
+        </w:rPr>
+        <w:t xml:space="preserve">– each </w:t>
+      </w:r>
+      <w:r>
+        <w:rPr>
+          <w:sz w:val="24"/>
+          <w:szCs w:val="24"/>
+        </w:rPr>
+        <w:t xml:space="preserve">having an </w:t>
+      </w:r>
+      <w:r>
+        <w:rPr>
+          <w:sz w:val="24"/>
+          <w:szCs w:val="24"/>
+        </w:rPr>
+        <w:t>adequate colour scheme.</w:t>
+      </w:r>
+    </w:p>
+    <w:p>
+      <w:pPr>
+        <w:pStyle w:val="ListParagraph"/>
+        <w:numPr>
+          <w:ilvl w:val="0"/>
+          <w:numId w:val="1"/>
+        </w:numPr>
+        <w:rPr>
+          <w:b/>
+          <w:sz w:val="32"/>
+          <w:szCs w:val="32"/>
+        </w:rPr>
+      </w:pPr>
+      <w:r>
+        <w:rPr>
+          <w:sz w:val="24"/>
+          <w:szCs w:val="24"/>
+        </w:rPr>
+        <w:t>User requests a booking with full availability and gets auto approval message and they see their booking on their homepage.</w:t>
+      </w:r>
+    </w:p>
+    <w:p>
+      <w:pPr>
+        <w:pStyle w:val="ListParagraph"/>
+        <w:numPr>
+          <w:ilvl w:val="0"/>
+          <w:numId w:val="1"/>
+        </w:numPr>
+        <w:rPr>
+          <w:b/>
+          <w:sz w:val="32"/>
+          <w:szCs w:val="32"/>
+        </w:rPr>
+      </w:pPr>
+      <w:r>
+        <w:rPr>
+          <w:sz w:val="24"/>
+          <w:szCs w:val="24"/>
+        </w:rPr>
+        <w:lastRenderedPageBreak/>
+        <w:t>User can cancel their booking from their homepage by pressing cancel</w:t>
+      </w:r>
+      <w:r>
+        <w:rPr>
+          <w:sz w:val="24"/>
+          <w:szCs w:val="24"/>
+        </w:rPr>
+        <w:t xml:space="preserve"> and is prompted with confirmation</w:t>
+      </w:r>
+      <w:r>
+        <w:rPr>
+          <w:sz w:val="24"/>
+          <w:szCs w:val="24"/>
+        </w:rPr>
+        <w:t>.</w:t>
+      </w:r>
+      <w:r>
+        <w:rPr>
+          <w:sz w:val="24"/>
+          <w:szCs w:val="24"/>
+        </w:rPr>
+        <w:t xml:space="preserve"> Upon confirmation the event is released and calendar is updated.</w:t>
+      </w:r>
+      <w:r>
+        <w:rPr>
+          <w:sz w:val="24"/>
+          <w:szCs w:val="24"/>
+        </w:rPr>
         <w:t xml:space="preserve"> </w:t>
       </w:r>
+    </w:p>
+    <w:p>
+      <w:pPr>
+        <w:pStyle w:val="ListParagraph"/>
+        <w:numPr>
+          <w:ilvl w:val="0"/>
+          <w:numId w:val="1"/>
+        </w:numPr>
+        <w:rPr>
+          <w:rStyle w:val="Hyperlink"/>
+          <w:b/>
+          <w:color w:val="auto"/>
+          <w:sz w:val="32"/>
+          <w:szCs w:val="32"/>
+          <w:u w:val="none"/>
+        </w:rPr>
+      </w:pPr>
+      <w:r>
+        <w:rPr>
+          <w:sz w:val="24"/>
+          <w:szCs w:val="24"/>
+        </w:rPr>
+        <w:t xml:space="preserve">User presses log out and they get redirected to </w:t>
+      </w:r>
+      <w:hyperlink r:id="rId13" w:history="1">
+        <w:r>
+          <w:rPr>
+            <w:rStyle w:val="Hyperlink"/>
+            <w:sz w:val="24"/>
+            <w:szCs w:val="24"/>
+          </w:rPr>
+          <w:t>https://app.app-domain.com</w:t>
+        </w:r>
+      </w:hyperlink>
+      <w:r>
+        <w:rPr>
+          <w:rStyle w:val="Hyperlink"/>
+          <w:sz w:val="24"/>
+          <w:szCs w:val="24"/>
+        </w:rPr>
+        <w:t>.</w:t>
+      </w:r>
+    </w:p>
+    <w:p>
+      <w:pPr>
+        <w:pStyle w:val="ListParagraph"/>
+        <w:numPr>
+          <w:ilvl w:val="0"/>
+          <w:numId w:val="1"/>
+        </w:numPr>
+        <w:rPr>
+          <w:b/>
+          <w:sz w:val="32"/>
+          <w:szCs w:val="32"/>
+        </w:rPr>
+      </w:pPr>
+      <w:r>
+        <w:rPr>
+          <w:sz w:val="24"/>
+          <w:szCs w:val="24"/>
+        </w:rPr>
+        <w:t xml:space="preserve">User can </w:t>
+      </w:r>
+      <w:r>
+        <w:rPr>
+          <w:sz w:val="24"/>
+          <w:szCs w:val="24"/>
+        </w:rPr>
+        <w:t>create a message from /</w:t>
+      </w:r>
+      <w:proofErr w:type="spellStart"/>
+      <w:r>
+        <w:rPr>
+          <w:sz w:val="24"/>
+          <w:szCs w:val="24"/>
+        </w:rPr>
+        <w:t>my_message</w:t>
+      </w:r>
+      <w:proofErr w:type="spellEnd"/>
+      <w:r>
+        <w:rPr>
+          <w:sz w:val="24"/>
+          <w:szCs w:val="24"/>
+        </w:rPr>
+        <w:t xml:space="preserve"> page that has a hyperlink on the page ribbon.  The message will be picked up by Admin (Business owner) of the application.</w:t>
+      </w:r>
       <w:r>
         <w:rPr>
           <w:sz w:val="24"/>
@@ -1343,6 +1414,13 @@
           <w:sz w:val="24"/>
           <w:szCs w:val="24"/>
         </w:rPr>
+        <w:t xml:space="preserve"> </w:t>
+      </w:r>
+      <w:r>
+        <w:rPr>
+          <w:sz w:val="24"/>
+          <w:szCs w:val="24"/>
+        </w:rPr>
         <w:t xml:space="preserve">  </w:t>
       </w:r>
       <w:r>
@@ -1351,6 +1429,50 @@
           <w:szCs w:val="24"/>
         </w:rPr>
         <w:t xml:space="preserve"> </w:t>
+      </w:r>
+    </w:p>
+    <w:p>
+      <w:pPr>
+        <w:pStyle w:val="ListParagraph"/>
+        <w:numPr>
+          <w:ilvl w:val="0"/>
+          <w:numId w:val="1"/>
+        </w:numPr>
+        <w:rPr>
+          <w:b/>
+          <w:sz w:val="32"/>
+          <w:szCs w:val="32"/>
+        </w:rPr>
+      </w:pPr>
+      <w:r>
+        <w:rPr>
+          <w:sz w:val="24"/>
+          <w:szCs w:val="24"/>
+        </w:rPr>
+        <w:t>User can log any issue by clicking ‘Submit an issues’ on the ribbon. They are r</w:t>
+      </w:r>
+      <w:r>
+        <w:rPr>
+          <w:sz w:val="24"/>
+          <w:szCs w:val="24"/>
+        </w:rPr>
+        <w:t>edirected to /</w:t>
+      </w:r>
+      <w:proofErr w:type="spellStart"/>
+      <w:r>
+        <w:rPr>
+          <w:sz w:val="24"/>
+          <w:szCs w:val="24"/>
+        </w:rPr>
+        <w:t>submit_issue</w:t>
+      </w:r>
+      <w:proofErr w:type="spellEnd"/>
+      <w:r>
+        <w:rPr>
+          <w:sz w:val="24"/>
+          <w:szCs w:val="24"/>
+        </w:rPr>
+        <w:t xml:space="preserve"> page.</w:t>
       </w:r>
     </w:p>
     <w:p>
@@ -1422,10 +1544,7 @@
         <w:t xml:space="preserve">Admin user Scenarios </w:t>
       </w:r>
     </w:p>
-    <w:p>
-      <w:bookmarkStart w:id="4" w:name="_GoBack"/>
-      <w:bookmarkEnd w:id="4"/>
-    </w:p>
+    <w:p/>
     <w:p>
       <w:pPr>
         <w:pStyle w:val="ListParagraph"/>
@@ -1434,13 +1553,182 @@
           <w:numId w:val="4"/>
         </w:numPr>
       </w:pPr>
-      <w:proofErr w:type="spellStart"/>
-      <w:r>
-        <w:t>Todo</w:t>
-      </w:r>
-      <w:proofErr w:type="spellEnd"/>
+      <w:r>
+        <w:t>Admin is set up through script. Admin is a user with a admin flag set to True.</w:t>
+      </w:r>
+    </w:p>
+    <w:p>
+      <w:pPr>
+        <w:pStyle w:val="ListParagraph"/>
+        <w:numPr>
+          <w:ilvl w:val="0"/>
+          <w:numId w:val="4"/>
+        </w:numPr>
+      </w:pPr>
+      <w:r>
+        <w:t>Admin logs with their password. They get redirected to Admin Home which contains calendar view with all events, dashboard with pending approval items and messages from users. Admin can reject the booking.</w:t>
+      </w:r>
+    </w:p>
+    <w:p>
+      <w:pPr>
+        <w:pStyle w:val="ListParagraph"/>
+        <w:numPr>
+          <w:ilvl w:val="0"/>
+          <w:numId w:val="4"/>
+        </w:numPr>
+      </w:pPr>
+      <w:r>
+        <w:t>Logged issues can be seen by Admin. Logged issues can be viewed and closed.</w:t>
+      </w:r>
+      <w:r>
+        <w:t xml:space="preserve"> Closed issues are removed from view</w:t>
+      </w:r>
+    </w:p>
+    <w:p/>
+    <w:p>
+      <w:pPr>
+        <w:pStyle w:val="Heading1"/>
+      </w:pPr>
+      <w:r>
+        <w:t>Out of scope on first iteration</w:t>
+      </w:r>
+    </w:p>
+    <w:p>
+      <w:pPr>
+        <w:pStyle w:val="ListParagraph"/>
+        <w:numPr>
+          <w:ilvl w:val="0"/>
+          <w:numId w:val="6"/>
+        </w:numPr>
+      </w:pPr>
+      <w:r>
+        <w:t>Users don’t confirm their email they are just sent a login link.</w:t>
+      </w:r>
+    </w:p>
+    <w:p>
+      <w:pPr>
+        <w:pStyle w:val="ListParagraph"/>
+        <w:numPr>
+          <w:ilvl w:val="0"/>
+          <w:numId w:val="6"/>
+        </w:numPr>
+      </w:pPr>
+      <w:r>
+        <w:t>Users don’t use their third-party identity providers.</w:t>
+      </w:r>
+    </w:p>
+    <w:p/>
+    <w:p>
+      <w:pPr>
+        <w:pStyle w:val="Heading1"/>
+      </w:pPr>
+      <w:r>
+        <w:t>Intended Tools to be used</w:t>
+      </w:r>
+    </w:p>
+    <w:p>
+      <w:pPr>
+        <w:pStyle w:val="ListParagraph"/>
+        <w:numPr>
+          <w:ilvl w:val="0"/>
+          <w:numId w:val="8"/>
+        </w:numPr>
+      </w:pPr>
+      <w:r>
+        <w:t>Flask</w:t>
+      </w:r>
+    </w:p>
+    <w:p>
+      <w:pPr>
+        <w:pStyle w:val="ListParagraph"/>
+        <w:numPr>
+          <w:ilvl w:val="0"/>
+          <w:numId w:val="8"/>
+        </w:numPr>
+      </w:pPr>
+      <w:r>
+        <w:t>MySQL</w:t>
+      </w:r>
+    </w:p>
+    <w:p>
+      <w:pPr>
+        <w:pStyle w:val="ListParagraph"/>
+        <w:numPr>
+          <w:ilvl w:val="0"/>
+          <w:numId w:val="8"/>
+        </w:numPr>
+      </w:pPr>
+      <w:r>
+        <w:t>Google API</w:t>
+      </w:r>
+    </w:p>
+    <w:p>
+      <w:pPr>
+        <w:pStyle w:val="ListParagraph"/>
+        <w:numPr>
+          <w:ilvl w:val="0"/>
+          <w:numId w:val="8"/>
+        </w:numPr>
+      </w:pPr>
+      <w:r>
+        <w:t>React for Front-End / Bootstrap</w:t>
+      </w:r>
+    </w:p>
+    <w:p>
+      <w:pPr>
+        <w:pStyle w:val="Heading1"/>
+      </w:pPr>
+      <w:r>
+        <w:lastRenderedPageBreak/>
+        <w:t>Simple Architecture diagram</w:t>
+      </w:r>
+    </w:p>
+    <w:p>
+      <w:bookmarkStart w:id="4" w:name="_GoBack"/>
+      <w:r>
+        <w:rPr>
+          <w:noProof/>
+        </w:rPr>
+        <w:drawing>
+          <wp:inline distT="0" distB="0" distL="0" distR="0" wp14:anchorId="50D7026F" wp14:editId="63853291">
+            <wp:extent cx="5731510" cy="2525395"/>
+            <wp:effectExtent l="0" t="0" r="2540" b="8255"/>
+            <wp:docPr id="3" name="Picture 3"/>
+            <wp:cNvGraphicFramePr>
+              <a:graphicFrameLocks xmlns:a="http://schemas.openxmlformats.org/drawingml/2006/main" noChangeAspect="1"/>
+            </wp:cNvGraphicFramePr>
+            <a:graphic xmlns:a="http://schemas.openxmlformats.org/drawingml/2006/main">
+              <a:graphicData uri="http://schemas.openxmlformats.org/drawingml/2006/picture">
+                <pic:pic xmlns:pic="http://schemas.openxmlformats.org/drawingml/2006/picture">
+                  <pic:nvPicPr>
+                    <pic:cNvPr id="1" name=""/>
+                    <pic:cNvPicPr/>
+                  </pic:nvPicPr>
+                  <pic:blipFill>
+                    <a:blip r:embed="rId14"/>
+                    <a:stretch>
+                      <a:fillRect/>
+                    </a:stretch>
+                  </pic:blipFill>
+                  <pic:spPr>
+                    <a:xfrm>
+                      <a:off x="0" y="0"/>
+                      <a:ext cx="5731510" cy="2525395"/>
+                    </a:xfrm>
+                    <a:prstGeom prst="rect">
+                      <a:avLst/>
+                    </a:prstGeom>
+                  </pic:spPr>
+                </pic:pic>
+              </a:graphicData>
+            </a:graphic>
+          </wp:inline>
+        </w:drawing>
+      </w:r>
+      <w:bookmarkEnd w:id="4"/>
     </w:p>
     <w:sectPr>
+      <w:footerReference w:type="default" r:id="rId15"/>
       <w:pgSz w:w="11906" w:h="16838"/>
       <w:pgMar w:top="1440" w:right="1440" w:bottom="1440" w:left="1440" w:header="708" w:footer="708" w:gutter="0"/>
       <w:cols w:space="708"/>
@@ -1450,9 +1738,197 @@
 </w:document>
 </file>
 
+<file path=word/endnotes.xml><?xml version="1.0" encoding="utf-8"?>
+<w:endnotes xmlns:wpc="http://schemas.microsoft.com/office/word/2010/wordprocessingCanvas" xmlns:cx="http://schemas.microsoft.com/office/drawing/2014/chartex" xmlns:cx1="http://schemas.microsoft.com/office/drawing/2015/9/8/chartex" xmlns:cx2="http://schemas.microsoft.com/office/drawing/2015/10/21/chartex" xmlns:cx3="http://schemas.microsoft.com/office/drawing/2016/5/9/chartex" xmlns:cx4="http://schemas.microsoft.com/office/drawing/2016/5/10/chartex" xmlns:cx5="http://schemas.microsoft.com/office/drawing/2016/5/11/chartex" xmlns:cx6="http://schemas.microsoft.com/office/drawing/2016/5/12/chartex" xmlns:cx7="http://schemas.microsoft.com/office/drawing/2016/5/13/chartex" xmlns:cx8="http://schemas.microsoft.com/office/drawing/2016/5/14/chartex" xmlns:mc="http://schemas.openxmlformats.org/markup-compatibility/2006" xmlns:aink="http://schemas.microsoft.com/office/drawing/2016/ink" xmlns:am3d="http://schemas.microsoft.com/office/drawing/2017/model3d" xmlns:o="urn:schemas-microsoft-com:office:office" xmlns:r="http://schemas.openxmlformats.org/officeDocument/2006/relationships" xmlns:m="http://schemas.openxmlformats.org/officeDocument/2006/math" xmlns:v="urn:schemas-microsoft-com:vml" xmlns:wp14="http://schemas.microsoft.com/office/word/2010/wordprocessingDrawing" xmlns:wp="http://schemas.openxmlformats.org/drawingml/2006/wordprocessingDrawing" xmlns:w10="urn:schemas-microsoft-com:office:word" xmlns:w="http://schemas.openxmlformats.org/wordprocessingml/2006/main" xmlns:w14="http://schemas.microsoft.com/office/word/2010/wordml" xmlns:w15="http://schemas.microsoft.com/office/word/2012/wordml" xmlns:w16cid="http://schemas.microsoft.com/office/word/2016/wordml/cid" xmlns:w16se="http://schemas.microsoft.com/office/word/2015/wordml/symex" xmlns:wpg="http://schemas.microsoft.com/office/word/2010/wordprocessingGroup" xmlns:wpi="http://schemas.microsoft.com/office/word/2010/wordprocessingInk" xmlns:wne="http://schemas.microsoft.com/office/word/2006/wordml" xmlns:wps="http://schemas.microsoft.com/office/word/2010/wordprocessingShape" mc:Ignorable="w14 w15 w16se w16cid wp14">
+  <w:endnote w:type="separator" w:id="-1">
+    <w:p>
+      <w:pPr>
+        <w:spacing w:after="0" w:line="240" w:lineRule="auto"/>
+      </w:pPr>
+      <w:r>
+        <w:separator/>
+      </w:r>
+    </w:p>
+  </w:endnote>
+  <w:endnote w:type="continuationSeparator" w:id="0">
+    <w:p>
+      <w:pPr>
+        <w:spacing w:after="0" w:line="240" w:lineRule="auto"/>
+      </w:pPr>
+      <w:r>
+        <w:continuationSeparator/>
+      </w:r>
+    </w:p>
+  </w:endnote>
+</w:endnotes>
+</file>
+
+<file path=word/footer1.xml><?xml version="1.0" encoding="utf-8"?>
+<w:ftr xmlns:wpc="http://schemas.microsoft.com/office/word/2010/wordprocessingCanvas" xmlns:cx="http://schemas.microsoft.com/office/drawing/2014/chartex" xmlns:cx1="http://schemas.microsoft.com/office/drawing/2015/9/8/chartex" xmlns:cx2="http://schemas.microsoft.com/office/drawing/2015/10/21/chartex" xmlns:cx3="http://schemas.microsoft.com/office/drawing/2016/5/9/chartex" xmlns:cx4="http://schemas.microsoft.com/office/drawing/2016/5/10/chartex" xmlns:cx5="http://schemas.microsoft.com/office/drawing/2016/5/11/chartex" xmlns:cx6="http://schemas.microsoft.com/office/drawing/2016/5/12/chartex" xmlns:cx7="http://schemas.microsoft.com/office/drawing/2016/5/13/chartex" xmlns:cx8="http://schemas.microsoft.com/office/drawing/2016/5/14/chartex" xmlns:mc="http://schemas.openxmlformats.org/markup-compatibility/2006" xmlns:aink="http://schemas.microsoft.com/office/drawing/2016/ink" xmlns:am3d="http://schemas.microsoft.com/office/drawing/2017/model3d" xmlns:o="urn:schemas-microsoft-com:office:office" xmlns:r="http://schemas.openxmlformats.org/officeDocument/2006/relationships" xmlns:m="http://schemas.openxmlformats.org/officeDocument/2006/math" xmlns:v="urn:schemas-microsoft-com:vml" xmlns:wp14="http://schemas.microsoft.com/office/word/2010/wordprocessingDrawing" xmlns:wp="http://schemas.openxmlformats.org/drawingml/2006/wordprocessingDrawing" xmlns:w10="urn:schemas-microsoft-com:office:word" xmlns:w="http://schemas.openxmlformats.org/wordprocessingml/2006/main" xmlns:w14="http://schemas.microsoft.com/office/word/2010/wordml" xmlns:w15="http://schemas.microsoft.com/office/word/2012/wordml" xmlns:w16cid="http://schemas.microsoft.com/office/word/2016/wordml/cid" xmlns:w16se="http://schemas.microsoft.com/office/word/2015/wordml/symex" xmlns:wpg="http://schemas.microsoft.com/office/word/2010/wordprocessingGroup" xmlns:wpi="http://schemas.microsoft.com/office/word/2010/wordprocessingInk" xmlns:wne="http://schemas.microsoft.com/office/word/2006/wordml" xmlns:wps="http://schemas.microsoft.com/office/word/2010/wordprocessingShape" mc:Ignorable="w14 w15 w16se w16cid wp14">
+  <w:sdt>
+    <w:sdtPr>
+      <w:id w:val="1993058959"/>
+      <w:docPartObj>
+        <w:docPartGallery w:val="Page Numbers (Bottom of Page)"/>
+        <w:docPartUnique/>
+      </w:docPartObj>
+    </w:sdtPr>
+    <w:sdtEndPr>
+      <w:rPr>
+        <w:noProof/>
+      </w:rPr>
+    </w:sdtEndPr>
+    <w:sdtContent>
+      <w:p>
+        <w:pPr>
+          <w:pStyle w:val="Footer"/>
+        </w:pPr>
+        <w:r>
+          <w:fldChar w:fldCharType="begin"/>
+        </w:r>
+        <w:r>
+          <w:instrText xml:space="preserve"> PAGE   \* MERGEFORMAT </w:instrText>
+        </w:r>
+        <w:r>
+          <w:fldChar w:fldCharType="separate"/>
+        </w:r>
+        <w:r>
+          <w:rPr>
+            <w:noProof/>
+          </w:rPr>
+          <w:t>2</w:t>
+        </w:r>
+        <w:r>
+          <w:rPr>
+            <w:noProof/>
+          </w:rPr>
+          <w:fldChar w:fldCharType="end"/>
+        </w:r>
+      </w:p>
+    </w:sdtContent>
+  </w:sdt>
+  <w:p>
+    <w:pPr>
+      <w:pStyle w:val="Footer"/>
+    </w:pPr>
+  </w:p>
+</w:ftr>
+</file>
+
+<file path=word/footnotes.xml><?xml version="1.0" encoding="utf-8"?>
+<w:footnotes xmlns:wpc="http://schemas.microsoft.com/office/word/2010/wordprocessingCanvas" xmlns:cx="http://schemas.microsoft.com/office/drawing/2014/chartex" xmlns:cx1="http://schemas.microsoft.com/office/drawing/2015/9/8/chartex" xmlns:cx2="http://schemas.microsoft.com/office/drawing/2015/10/21/chartex" xmlns:cx3="http://schemas.microsoft.com/office/drawing/2016/5/9/chartex" xmlns:cx4="http://schemas.microsoft.com/office/drawing/2016/5/10/chartex" xmlns:cx5="http://schemas.microsoft.com/office/drawing/2016/5/11/chartex" xmlns:cx6="http://schemas.microsoft.com/office/drawing/2016/5/12/chartex" xmlns:cx7="http://schemas.microsoft.com/office/drawing/2016/5/13/chartex" xmlns:cx8="http://schemas.microsoft.com/office/drawing/2016/5/14/chartex" xmlns:mc="http://schemas.openxmlformats.org/markup-compatibility/2006" xmlns:aink="http://schemas.microsoft.com/office/drawing/2016/ink" xmlns:am3d="http://schemas.microsoft.com/office/drawing/2017/model3d" xmlns:o="urn:schemas-microsoft-com:office:office" xmlns:r="http://schemas.openxmlformats.org/officeDocument/2006/relationships" xmlns:m="http://schemas.openxmlformats.org/officeDocument/2006/math" xmlns:v="urn:schemas-microsoft-com:vml" xmlns:wp14="http://schemas.microsoft.com/office/word/2010/wordprocessingDrawing" xmlns:wp="http://schemas.openxmlformats.org/drawingml/2006/wordprocessingDrawing" xmlns:w10="urn:schemas-microsoft-com:office:word" xmlns:w="http://schemas.openxmlformats.org/wordprocessingml/2006/main" xmlns:w14="http://schemas.microsoft.com/office/word/2010/wordml" xmlns:w15="http://schemas.microsoft.com/office/word/2012/wordml" xmlns:w16cid="http://schemas.microsoft.com/office/word/2016/wordml/cid" xmlns:w16se="http://schemas.microsoft.com/office/word/2015/wordml/symex" xmlns:wpg="http://schemas.microsoft.com/office/word/2010/wordprocessingGroup" xmlns:wpi="http://schemas.microsoft.com/office/word/2010/wordprocessingInk" xmlns:wne="http://schemas.microsoft.com/office/word/2006/wordml" xmlns:wps="http://schemas.microsoft.com/office/word/2010/wordprocessingShape" mc:Ignorable="w14 w15 w16se w16cid wp14">
+  <w:footnote w:type="separator" w:id="-1">
+    <w:p>
+      <w:pPr>
+        <w:spacing w:after="0" w:line="240" w:lineRule="auto"/>
+      </w:pPr>
+      <w:r>
+        <w:separator/>
+      </w:r>
+    </w:p>
+  </w:footnote>
+  <w:footnote w:type="continuationSeparator" w:id="0">
+    <w:p>
+      <w:pPr>
+        <w:spacing w:after="0" w:line="240" w:lineRule="auto"/>
+      </w:pPr>
+      <w:r>
+        <w:continuationSeparator/>
+      </w:r>
+    </w:p>
+  </w:footnote>
+</w:footnotes>
+</file>
+
 <file path=word/numbering.xml><?xml version="1.0" encoding="utf-8"?>
 <w:numbering xmlns:wpc="http://schemas.microsoft.com/office/word/2010/wordprocessingCanvas" xmlns:cx="http://schemas.microsoft.com/office/drawing/2014/chartex" xmlns:cx1="http://schemas.microsoft.com/office/drawing/2015/9/8/chartex" xmlns:cx2="http://schemas.microsoft.com/office/drawing/2015/10/21/chartex" xmlns:cx3="http://schemas.microsoft.com/office/drawing/2016/5/9/chartex" xmlns:cx4="http://schemas.microsoft.com/office/drawing/2016/5/10/chartex" xmlns:cx5="http://schemas.microsoft.com/office/drawing/2016/5/11/chartex" xmlns:cx6="http://schemas.microsoft.com/office/drawing/2016/5/12/chartex" xmlns:cx7="http://schemas.microsoft.com/office/drawing/2016/5/13/chartex" xmlns:cx8="http://schemas.microsoft.com/office/drawing/2016/5/14/chartex" xmlns:mc="http://schemas.openxmlformats.org/markup-compatibility/2006" xmlns:aink="http://schemas.microsoft.com/office/drawing/2016/ink" xmlns:am3d="http://schemas.microsoft.com/office/drawing/2017/model3d" xmlns:o="urn:schemas-microsoft-com:office:office" xmlns:r="http://schemas.openxmlformats.org/officeDocument/2006/relationships" xmlns:m="http://schemas.openxmlformats.org/officeDocument/2006/math" xmlns:v="urn:schemas-microsoft-com:vml" xmlns:wp14="http://schemas.microsoft.com/office/word/2010/wordprocessingDrawing" xmlns:wp="http://schemas.openxmlformats.org/drawingml/2006/wordprocessingDrawing" xmlns:w10="urn:schemas-microsoft-com:office:word" xmlns:w="http://schemas.openxmlformats.org/wordprocessingml/2006/main" xmlns:w14="http://schemas.microsoft.com/office/word/2010/wordml" xmlns:w15="http://schemas.microsoft.com/office/word/2012/wordml" xmlns:w16cid="http://schemas.microsoft.com/office/word/2016/wordml/cid" xmlns:w16se="http://schemas.microsoft.com/office/word/2015/wordml/symex" xmlns:wpg="http://schemas.microsoft.com/office/word/2010/wordprocessingGroup" xmlns:wpi="http://schemas.microsoft.com/office/word/2010/wordprocessingInk" xmlns:wne="http://schemas.microsoft.com/office/word/2006/wordml" xmlns:wps="http://schemas.microsoft.com/office/word/2010/wordprocessingShape" mc:Ignorable="w14 w15 w16se w16cid wp14">
   <w:abstractNum w:abstractNumId="0" w15:restartNumberingAfterBreak="0">
+    <w:nsid w:val="01111F92"/>
+    <w:multiLevelType w:val="hybridMultilevel"/>
+    <w:tmpl w:val="38E4D470"/>
+    <w:lvl w:ilvl="0" w:tplc="0809000F">
+      <w:start w:val="1"/>
+      <w:numFmt w:val="decimal"/>
+      <w:lvlText w:val="%1."/>
+      <w:lvlJc w:val="left"/>
+      <w:pPr>
+        <w:ind w:left="720" w:hanging="360"/>
+      </w:pPr>
+    </w:lvl>
+    <w:lvl w:ilvl="1" w:tplc="08090019" w:tentative="1">
+      <w:start w:val="1"/>
+      <w:numFmt w:val="lowerLetter"/>
+      <w:lvlText w:val="%2."/>
+      <w:lvlJc w:val="left"/>
+      <w:pPr>
+        <w:ind w:left="1440" w:hanging="360"/>
+      </w:pPr>
+    </w:lvl>
+    <w:lvl w:ilvl="2" w:tplc="0809001B" w:tentative="1">
+      <w:start w:val="1"/>
+      <w:numFmt w:val="lowerRoman"/>
+      <w:lvlText w:val="%3."/>
+      <w:lvlJc w:val="right"/>
+      <w:pPr>
+        <w:ind w:left="2160" w:hanging="180"/>
+      </w:pPr>
+    </w:lvl>
+    <w:lvl w:ilvl="3" w:tplc="0809000F" w:tentative="1">
+      <w:start w:val="1"/>
+      <w:numFmt w:val="decimal"/>
+      <w:lvlText w:val="%4."/>
+      <w:lvlJc w:val="left"/>
+      <w:pPr>
+        <w:ind w:left="2880" w:hanging="360"/>
+      </w:pPr>
+    </w:lvl>
+    <w:lvl w:ilvl="4" w:tplc="08090019" w:tentative="1">
+      <w:start w:val="1"/>
+      <w:numFmt w:val="lowerLetter"/>
+      <w:lvlText w:val="%5."/>
+      <w:lvlJc w:val="left"/>
+      <w:pPr>
+        <w:ind w:left="3600" w:hanging="360"/>
+      </w:pPr>
+    </w:lvl>
+    <w:lvl w:ilvl="5" w:tplc="0809001B" w:tentative="1">
+      <w:start w:val="1"/>
+      <w:numFmt w:val="lowerRoman"/>
+      <w:lvlText w:val="%6."/>
+      <w:lvlJc w:val="right"/>
+      <w:pPr>
+        <w:ind w:left="4320" w:hanging="180"/>
+      </w:pPr>
+    </w:lvl>
+    <w:lvl w:ilvl="6" w:tplc="0809000F" w:tentative="1">
+      <w:start w:val="1"/>
+      <w:numFmt w:val="decimal"/>
+      <w:lvlText w:val="%7."/>
+      <w:lvlJc w:val="left"/>
+      <w:pPr>
+        <w:ind w:left="5040" w:hanging="360"/>
+      </w:pPr>
+    </w:lvl>
+    <w:lvl w:ilvl="7" w:tplc="08090019" w:tentative="1">
+      <w:start w:val="1"/>
+      <w:numFmt w:val="lowerLetter"/>
+      <w:lvlText w:val="%8."/>
+      <w:lvlJc w:val="left"/>
+      <w:pPr>
+        <w:ind w:left="5760" w:hanging="360"/>
+      </w:pPr>
+    </w:lvl>
+    <w:lvl w:ilvl="8" w:tplc="0809001B" w:tentative="1">
+      <w:start w:val="1"/>
+      <w:numFmt w:val="lowerRoman"/>
+      <w:lvlText w:val="%9."/>
+      <w:lvlJc w:val="right"/>
+      <w:pPr>
+        <w:ind w:left="6480" w:hanging="180"/>
+      </w:pPr>
+    </w:lvl>
+  </w:abstractNum>
+  <w:abstractNum w:abstractNumId="1" w15:restartNumberingAfterBreak="0">
     <w:nsid w:val="2572329E"/>
     <w:multiLevelType w:val="hybridMultilevel"/>
     <w:tmpl w:val="40C2D30A"/>
@@ -1544,7 +2020,7 @@
       </w:pPr>
     </w:lvl>
   </w:abstractNum>
-  <w:abstractNum w:abstractNumId="1" w15:restartNumberingAfterBreak="0">
+  <w:abstractNum w:abstractNumId="2" w15:restartNumberingAfterBreak="0">
     <w:nsid w:val="56D904DB"/>
     <w:multiLevelType w:val="hybridMultilevel"/>
     <w:tmpl w:val="0A8A9A0E"/>
@@ -1634,7 +2110,96 @@
       </w:pPr>
     </w:lvl>
   </w:abstractNum>
-  <w:abstractNum w:abstractNumId="2" w15:restartNumberingAfterBreak="0">
+  <w:abstractNum w:abstractNumId="3" w15:restartNumberingAfterBreak="0">
+    <w:nsid w:val="66AF274A"/>
+    <w:multiLevelType w:val="hybridMultilevel"/>
+    <w:tmpl w:val="FAD2DED2"/>
+    <w:lvl w:ilvl="0" w:tplc="AAECA06C">
+      <w:start w:val="3"/>
+      <w:numFmt w:val="decimal"/>
+      <w:lvlText w:val="%1."/>
+      <w:lvlJc w:val="left"/>
+      <w:pPr>
+        <w:ind w:left="720" w:hanging="360"/>
+      </w:pPr>
+      <w:rPr>
+        <w:rFonts w:hint="default"/>
+      </w:rPr>
+    </w:lvl>
+    <w:lvl w:ilvl="1" w:tplc="08090019" w:tentative="1">
+      <w:start w:val="1"/>
+      <w:numFmt w:val="lowerLetter"/>
+      <w:lvlText w:val="%2."/>
+      <w:lvlJc w:val="left"/>
+      <w:pPr>
+        <w:ind w:left="1440" w:hanging="360"/>
+      </w:pPr>
+    </w:lvl>
+    <w:lvl w:ilvl="2" w:tplc="0809001B" w:tentative="1">
+      <w:start w:val="1"/>
+      <w:numFmt w:val="lowerRoman"/>
+      <w:lvlText w:val="%3."/>
+      <w:lvlJc w:val="right"/>
+      <w:pPr>
+        <w:ind w:left="2160" w:hanging="180"/>
+      </w:pPr>
+    </w:lvl>
+    <w:lvl w:ilvl="3" w:tplc="0809000F" w:tentative="1">
+      <w:start w:val="1"/>
+      <w:numFmt w:val="decimal"/>
+      <w:lvlText w:val="%4."/>
+      <w:lvlJc w:val="left"/>
+      <w:pPr>
+        <w:ind w:left="2880" w:hanging="360"/>
+      </w:pPr>
+    </w:lvl>
+    <w:lvl w:ilvl="4" w:tplc="08090019" w:tentative="1">
+      <w:start w:val="1"/>
+      <w:numFmt w:val="lowerLetter"/>
+      <w:lvlText w:val="%5."/>
+      <w:lvlJc w:val="left"/>
+      <w:pPr>
+        <w:ind w:left="3600" w:hanging="360"/>
+      </w:pPr>
+    </w:lvl>
+    <w:lvl w:ilvl="5" w:tplc="0809001B" w:tentative="1">
+      <w:start w:val="1"/>
+      <w:numFmt w:val="lowerRoman"/>
+      <w:lvlText w:val="%6."/>
+      <w:lvlJc w:val="right"/>
+      <w:pPr>
+        <w:ind w:left="4320" w:hanging="180"/>
+      </w:pPr>
+    </w:lvl>
+    <w:lvl w:ilvl="6" w:tplc="0809000F" w:tentative="1">
+      <w:start w:val="1"/>
+      <w:numFmt w:val="decimal"/>
+      <w:lvlText w:val="%7."/>
+      <w:lvlJc w:val="left"/>
+      <w:pPr>
+        <w:ind w:left="5040" w:hanging="360"/>
+      </w:pPr>
+    </w:lvl>
+    <w:lvl w:ilvl="7" w:tplc="08090019" w:tentative="1">
+      <w:start w:val="1"/>
+      <w:numFmt w:val="lowerLetter"/>
+      <w:lvlText w:val="%8."/>
+      <w:lvlJc w:val="left"/>
+      <w:pPr>
+        <w:ind w:left="5760" w:hanging="360"/>
+      </w:pPr>
+    </w:lvl>
+    <w:lvl w:ilvl="8" w:tplc="0809001B" w:tentative="1">
+      <w:start w:val="1"/>
+      <w:numFmt w:val="lowerRoman"/>
+      <w:lvlText w:val="%9."/>
+      <w:lvlJc w:val="right"/>
+      <w:pPr>
+        <w:ind w:left="6480" w:hanging="180"/>
+      </w:pPr>
+    </w:lvl>
+  </w:abstractNum>
+  <w:abstractNum w:abstractNumId="4" w15:restartNumberingAfterBreak="0">
     <w:nsid w:val="6AA579B0"/>
     <w:multiLevelType w:val="hybridMultilevel"/>
     <w:tmpl w:val="518CBC14"/>
@@ -1726,7 +2291,7 @@
       </w:pPr>
     </w:lvl>
   </w:abstractNum>
-  <w:abstractNum w:abstractNumId="3" w15:restartNumberingAfterBreak="0">
+  <w:abstractNum w:abstractNumId="5" w15:restartNumberingAfterBreak="0">
     <w:nsid w:val="71A7734B"/>
     <w:multiLevelType w:val="hybridMultilevel"/>
     <w:tmpl w:val="BC28C8CC"/>
@@ -1818,7 +2383,96 @@
       </w:pPr>
     </w:lvl>
   </w:abstractNum>
-  <w:abstractNum w:abstractNumId="4" w15:restartNumberingAfterBreak="0">
+  <w:abstractNum w:abstractNumId="6" w15:restartNumberingAfterBreak="0">
+    <w:nsid w:val="76196B4D"/>
+    <w:multiLevelType w:val="hybridMultilevel"/>
+    <w:tmpl w:val="6B6EC600"/>
+    <w:lvl w:ilvl="0" w:tplc="D9682E5C">
+      <w:start w:val="1"/>
+      <w:numFmt w:val="decimal"/>
+      <w:lvlText w:val="%1."/>
+      <w:lvlJc w:val="left"/>
+      <w:pPr>
+        <w:ind w:left="720" w:hanging="360"/>
+      </w:pPr>
+      <w:rPr>
+        <w:rFonts w:hint="default"/>
+      </w:rPr>
+    </w:lvl>
+    <w:lvl w:ilvl="1" w:tplc="08090019" w:tentative="1">
+      <w:start w:val="1"/>
+      <w:numFmt w:val="lowerLetter"/>
+      <w:lvlText w:val="%2."/>
+      <w:lvlJc w:val="left"/>
+      <w:pPr>
+        <w:ind w:left="1440" w:hanging="360"/>
+      </w:pPr>
+    </w:lvl>
+    <w:lvl w:ilvl="2" w:tplc="0809001B" w:tentative="1">
+      <w:start w:val="1"/>
+      <w:numFmt w:val="lowerRoman"/>
+      <w:lvlText w:val="%3."/>
+      <w:lvlJc w:val="right"/>
+      <w:pPr>
+        <w:ind w:left="2160" w:hanging="180"/>
+      </w:pPr>
+    </w:lvl>
+    <w:lvl w:ilvl="3" w:tplc="0809000F" w:tentative="1">
+      <w:start w:val="1"/>
+      <w:numFmt w:val="decimal"/>
+      <w:lvlText w:val="%4."/>
+      <w:lvlJc w:val="left"/>
+      <w:pPr>
+        <w:ind w:left="2880" w:hanging="360"/>
+      </w:pPr>
+    </w:lvl>
+    <w:lvl w:ilvl="4" w:tplc="08090019" w:tentative="1">
+      <w:start w:val="1"/>
+      <w:numFmt w:val="lowerLetter"/>
+      <w:lvlText w:val="%5."/>
+      <w:lvlJc w:val="left"/>
+      <w:pPr>
+        <w:ind w:left="3600" w:hanging="360"/>
+      </w:pPr>
+    </w:lvl>
+    <w:lvl w:ilvl="5" w:tplc="0809001B" w:tentative="1">
+      <w:start w:val="1"/>
+      <w:numFmt w:val="lowerRoman"/>
+      <w:lvlText w:val="%6."/>
+      <w:lvlJc w:val="right"/>
+      <w:pPr>
+        <w:ind w:left="4320" w:hanging="180"/>
+      </w:pPr>
+    </w:lvl>
+    <w:lvl w:ilvl="6" w:tplc="0809000F" w:tentative="1">
+      <w:start w:val="1"/>
+      <w:numFmt w:val="decimal"/>
+      <w:lvlText w:val="%7."/>
+      <w:lvlJc w:val="left"/>
+      <w:pPr>
+        <w:ind w:left="5040" w:hanging="360"/>
+      </w:pPr>
+    </w:lvl>
+    <w:lvl w:ilvl="7" w:tplc="08090019" w:tentative="1">
+      <w:start w:val="1"/>
+      <w:numFmt w:val="lowerLetter"/>
+      <w:lvlText w:val="%8."/>
+      <w:lvlJc w:val="left"/>
+      <w:pPr>
+        <w:ind w:left="5760" w:hanging="360"/>
+      </w:pPr>
+    </w:lvl>
+    <w:lvl w:ilvl="8" w:tplc="0809001B" w:tentative="1">
+      <w:start w:val="1"/>
+      <w:numFmt w:val="lowerRoman"/>
+      <w:lvlText w:val="%9."/>
+      <w:lvlJc w:val="right"/>
+      <w:pPr>
+        <w:ind w:left="6480" w:hanging="180"/>
+      </w:pPr>
+    </w:lvl>
+  </w:abstractNum>
+  <w:abstractNum w:abstractNumId="7" w15:restartNumberingAfterBreak="0">
     <w:nsid w:val="786A4918"/>
     <w:multiLevelType w:val="hybridMultilevel"/>
     <w:tmpl w:val="89449E46"/>
@@ -1911,19 +2565,28 @@
     </w:lvl>
   </w:abstractNum>
   <w:num w:numId="1">
+    <w:abstractNumId w:val="7"/>
+  </w:num>
+  <w:num w:numId="2">
     <w:abstractNumId w:val="4"/>
   </w:num>
-  <w:num w:numId="2">
+  <w:num w:numId="3">
+    <w:abstractNumId w:val="1"/>
+  </w:num>
+  <w:num w:numId="4">
+    <w:abstractNumId w:val="5"/>
+  </w:num>
+  <w:num w:numId="5">
     <w:abstractNumId w:val="2"/>
   </w:num>
-  <w:num w:numId="3">
+  <w:num w:numId="6">
     <w:abstractNumId w:val="0"/>
   </w:num>
-  <w:num w:numId="4">
+  <w:num w:numId="7">
     <w:abstractNumId w:val="3"/>
   </w:num>
-  <w:num w:numId="5">
-    <w:abstractNumId w:val="1"/>
+  <w:num w:numId="8">
+    <w:abstractNumId w:val="6"/>
   </w:num>
 </w:numbering>
 </file>
@@ -2448,6 +3111,50 @@
       <w:spacing w:after="100"/>
     </w:pPr>
   </w:style>
+  <w:style w:type="paragraph" w:styleId="Header">
+    <w:name w:val="header"/>
+    <w:basedOn w:val="Normal"/>
+    <w:link w:val="HeaderChar"/>
+    <w:uiPriority w:val="99"/>
+    <w:unhideWhenUsed/>
+    <w:rsid w:val="006D5EF5"/>
+    <w:pPr>
+      <w:tabs>
+        <w:tab w:val="center" w:pos="4513"/>
+        <w:tab w:val="right" w:pos="9026"/>
+      </w:tabs>
+      <w:spacing w:after="0" w:line="240" w:lineRule="auto"/>
+    </w:pPr>
+  </w:style>
+  <w:style w:type="character" w:customStyle="1" w:styleId="HeaderChar">
+    <w:name w:val="Header Char"/>
+    <w:basedOn w:val="DefaultParagraphFont"/>
+    <w:link w:val="Header"/>
+    <w:uiPriority w:val="99"/>
+    <w:rsid w:val="006D5EF5"/>
+  </w:style>
+  <w:style w:type="paragraph" w:styleId="Footer">
+    <w:name w:val="footer"/>
+    <w:basedOn w:val="Normal"/>
+    <w:link w:val="FooterChar"/>
+    <w:uiPriority w:val="99"/>
+    <w:unhideWhenUsed/>
+    <w:rsid w:val="006D5EF5"/>
+    <w:pPr>
+      <w:tabs>
+        <w:tab w:val="center" w:pos="4513"/>
+        <w:tab w:val="right" w:pos="9026"/>
+      </w:tabs>
+      <w:spacing w:after="0" w:line="240" w:lineRule="auto"/>
+    </w:pPr>
+  </w:style>
+  <w:style w:type="character" w:customStyle="1" w:styleId="FooterChar">
+    <w:name w:val="Footer Char"/>
+    <w:basedOn w:val="DefaultParagraphFont"/>
+    <w:link w:val="Footer"/>
+    <w:uiPriority w:val="99"/>
+    <w:rsid w:val="006D5EF5"/>
+  </w:style>
 </w:styles>
 </file>
 
@@ -2751,7 +3458,7 @@
 </file>
 
 <file path=customXml/itemProps1.xml><?xml version="1.0" encoding="utf-8"?>
-<ds:datastoreItem xmlns:ds="http://schemas.openxmlformats.org/officeDocument/2006/customXml" ds:itemID="{22B3030C-537C-4561-A3CA-26564E3645AE}">
+<ds:datastoreItem xmlns:ds="http://schemas.openxmlformats.org/officeDocument/2006/customXml" ds:itemID="{4C993EA4-A6EF-4D2E-B20C-3DF4ADBE826C}">
   <ds:schemaRefs>
     <ds:schemaRef ds:uri="http://schemas.openxmlformats.org/officeDocument/2006/bibliography"/>
   </ds:schemaRefs>

</xml_diff>